<commit_message>
Update draft. Mostly revise according to HJM comments 30 August 2019
</commit_message>
<xml_diff>
--- a/document/excel_pics/picture_synchronization_discreet.docx
+++ b/document/excel_pics/picture_synchronization_discreet.docx
@@ -3,9 +3,114 @@
 <w:document xmlns:wpc="http://schemas.microsoft.com/office/word/2010/wordprocessingCanvas" xmlns:cx="http://schemas.microsoft.com/office/drawing/2014/chartex" xmlns:cx1="http://schemas.microsoft.com/office/drawing/2015/9/8/chartex" xmlns:mc="http://schemas.openxmlformats.org/markup-compatibility/2006" xmlns:o="urn:schemas-microsoft-com:office:office" xmlns:r="http://schemas.openxmlformats.org/officeDocument/2006/relationships" xmlns:m="http://schemas.openxmlformats.org/officeDocument/2006/math" xmlns:v="urn:schemas-microsoft-com:vml" xmlns:wp14="http://schemas.microsoft.com/office/word/2010/wordprocessingDrawing" xmlns:wp="http://schemas.openxmlformats.org/drawingml/2006/wordprocessingDrawing" xmlns:w10="urn:schemas-microsoft-com:office:word" xmlns:w="http://schemas.openxmlformats.org/wordprocessingml/2006/main" xmlns:w14="http://schemas.microsoft.com/office/word/2010/wordml" xmlns:w15="http://schemas.microsoft.com/office/word/2012/wordml" xmlns:w16se="http://schemas.microsoft.com/office/word/2015/wordml/symex" xmlns:wpg="http://schemas.microsoft.com/office/word/2010/wordprocessingGroup" xmlns:wpi="http://schemas.microsoft.com/office/word/2010/wordprocessingInk" xmlns:wne="http://schemas.microsoft.com/office/word/2006/wordml" xmlns:wps="http://schemas.microsoft.com/office/word/2010/wordprocessingShape" mc:Ignorable="w14 w15 w16se wp14">
   <w:body>
     <w:p>
-      <w:bookmarkStart w:id="0" w:name="_GoBack"/>
-      <w:bookmarkEnd w:id="0"/>
       <w:r>
+        <w:rPr>
+          <w:noProof/>
+        </w:rPr>
+        <mc:AlternateContent>
+          <mc:Choice Requires="wps">
+            <w:drawing>
+              <wp:anchor distT="0" distB="0" distL="114300" distR="114300" simplePos="0" relativeHeight="251670528" behindDoc="0" locked="0" layoutInCell="1" allowOverlap="1" wp14:anchorId="19A79D39" wp14:editId="4E474755">
+                <wp:simplePos x="0" y="0"/>
+                <wp:positionH relativeFrom="margin">
+                  <wp:align>left</wp:align>
+                </wp:positionH>
+                <wp:positionV relativeFrom="paragraph">
+                  <wp:posOffset>1540455</wp:posOffset>
+                </wp:positionV>
+                <wp:extent cx="433070" cy="233680"/>
+                <wp:effectExtent l="0" t="0" r="0" b="0"/>
+                <wp:wrapNone/>
+                <wp:docPr id="13" name="Text Box 13"/>
+                <wp:cNvGraphicFramePr/>
+                <a:graphic xmlns:a="http://schemas.openxmlformats.org/drawingml/2006/main">
+                  <a:graphicData uri="http://schemas.microsoft.com/office/word/2010/wordprocessingShape">
+                    <wps:wsp>
+                      <wps:cNvSpPr txBox="1"/>
+                      <wps:spPr>
+                        <a:xfrm>
+                          <a:off x="0" y="0"/>
+                          <a:ext cx="433070" cy="233680"/>
+                        </a:xfrm>
+                        <a:prstGeom prst="rect">
+                          <a:avLst/>
+                        </a:prstGeom>
+                        <a:noFill/>
+                        <a:ln w="6350">
+                          <a:noFill/>
+                        </a:ln>
+                      </wps:spPr>
+                      <wps:txbx>
+                        <w:txbxContent>
+                          <w:p>
+                            <w:pPr>
+                              <w:spacing w:line="240" w:lineRule="auto"/>
+                              <w:rPr>
+                                <w:sz w:val="16"/>
+                              </w:rPr>
+                            </w:pPr>
+                            <w:r>
+                              <w:rPr>
+                                <w:sz w:val="16"/>
+                              </w:rPr>
+                              <w:t>HDT</w:t>
+                            </w:r>
+                          </w:p>
+                        </w:txbxContent>
+                      </wps:txbx>
+                      <wps:bodyPr rot="0" spcFirstLastPara="0" vertOverflow="overflow" horzOverflow="overflow" vert="horz" wrap="square" lIns="91440" tIns="45720" rIns="91440" bIns="45720" numCol="1" spcCol="0" rtlCol="0" fromWordArt="0" anchor="t" anchorCtr="0" forceAA="0" compatLnSpc="1">
+                        <a:prstTxWarp prst="textNoShape">
+                          <a:avLst/>
+                        </a:prstTxWarp>
+                        <a:noAutofit/>
+                      </wps:bodyPr>
+                    </wps:wsp>
+                  </a:graphicData>
+                </a:graphic>
+                <wp14:sizeRelH relativeFrom="margin">
+                  <wp14:pctWidth>0</wp14:pctWidth>
+                </wp14:sizeRelH>
+                <wp14:sizeRelV relativeFrom="margin">
+                  <wp14:pctHeight>0</wp14:pctHeight>
+                </wp14:sizeRelV>
+              </wp:anchor>
+            </w:drawing>
+          </mc:Choice>
+          <mc:Fallback>
+            <w:pict>
+              <v:shapetype w14:anchorId="19A79D39" id="_x0000_t202" coordsize="21600,21600" o:spt="202" path="m,l,21600r21600,l21600,xe">
+                <v:stroke joinstyle="miter"/>
+                <v:path gradientshapeok="t" o:connecttype="rect"/>
+              </v:shapetype>
+              <v:shape id="Text Box 13" o:spid="_x0000_s1026" type="#_x0000_t202" style="position:absolute;margin-left:0;margin-top:121.3pt;width:34.1pt;height:18.4pt;z-index:251670528;visibility:visible;mso-wrap-style:square;mso-width-percent:0;mso-height-percent:0;mso-wrap-distance-left:9pt;mso-wrap-distance-top:0;mso-wrap-distance-right:9pt;mso-wrap-distance-bottom:0;mso-position-horizontal:left;mso-position-horizontal-relative:margin;mso-position-vertical:absolute;mso-position-vertical-relative:text;mso-width-percent:0;mso-height-percent:0;mso-width-relative:margin;mso-height-relative:margin;v-text-anchor:top" o:gfxdata="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" filled="f" stroked="f" strokeweight=".5pt">
+                <v:textbox>
+                  <w:txbxContent>
+                    <w:p>
+                      <w:pPr>
+                        <w:spacing w:line="240" w:lineRule="auto"/>
+                        <w:rPr>
+                          <w:sz w:val="16"/>
+                        </w:rPr>
+                      </w:pPr>
+                      <w:r>
+                        <w:rPr>
+                          <w:sz w:val="16"/>
+                        </w:rPr>
+                        <w:t>HDT</w:t>
+                      </w:r>
+                    </w:p>
+                  </w:txbxContent>
+                </v:textbox>
+                <w10:wrap anchorx="margin"/>
+              </v:shape>
+            </w:pict>
+          </mc:Fallback>
+        </mc:AlternateContent>
+      </w:r>
+      <w:r>
+        <w:rPr>
+          <w:noProof/>
+        </w:rPr>
         <mc:AlternateContent>
           <mc:Choice Requires="wps">
             <w:drawing>
@@ -103,6 +208,9 @@
         </mc:AlternateContent>
       </w:r>
       <w:r>
+        <w:rPr>
+          <w:noProof/>
+        </w:rPr>
         <mc:AlternateContent>
           <mc:Choice Requires="wps">
             <w:drawing>
@@ -171,6 +279,9 @@
         </mc:AlternateContent>
       </w:r>
       <w:r>
+        <w:rPr>
+          <w:noProof/>
+        </w:rPr>
         <mc:AlternateContent>
           <mc:Choice Requires="wps">
             <w:drawing>
@@ -287,6 +398,9 @@
         </mc:AlternateContent>
       </w:r>
       <w:r>
+        <w:rPr>
+          <w:noProof/>
+        </w:rPr>
         <mc:AlternateContent>
           <mc:Choice Requires="wps">
             <w:drawing>
@@ -399,6 +513,9 @@
         </mc:AlternateContent>
       </w:r>
       <w:r>
+        <w:rPr>
+          <w:noProof/>
+        </w:rPr>
         <mc:AlternateContent>
           <mc:Choice Requires="wps">
             <w:drawing>
@@ -497,6 +614,9 @@
         </mc:AlternateContent>
       </w:r>
       <w:r>
+        <w:rPr>
+          <w:noProof/>
+        </w:rPr>
         <mc:AlternateContent>
           <mc:Choice Requires="wps">
             <w:drawing>
@@ -569,7 +689,7 @@
           </mc:Choice>
           <mc:Fallback>
             <w:pict>
-              <v:shape w14:anchorId="400D1B45" id="Text Box 15" o:spid="_x0000_s1030" type="#_x0000_t202" style="position:absolute;margin-left:134.05pt;margin-top:155.95pt;width:38.3pt;height:18.4pt;z-index:251668480;visibility:visible;mso-wrap-style:square;mso-width-percent:0;mso-height-percent:0;mso-wrap-distance-left:9pt;mso-wrap-distance-top:0;mso-wrap-distance-right:9pt;mso-wrap-distance-bottom:0;mso-position-horizontal:absolute;mso-position-horizontal-relative:text;mso-position-vertical:absolute;mso-position-vertical-relative:text;mso-width-percent:0;mso-height-percent:0;mso-width-relative:margin;mso-height-relative:margin;v-text-anchor:top" o:gfxdata="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" filled="f" stroked="f" strokeweight=".5pt">
+              <v:shape w14:anchorId="400D1B45" id="Text Box 15" o:spid="_x0000_s1031" type="#_x0000_t202" style="position:absolute;margin-left:134.05pt;margin-top:155.95pt;width:38.3pt;height:18.4pt;z-index:251668480;visibility:visible;mso-wrap-style:square;mso-width-percent:0;mso-height-percent:0;mso-wrap-distance-left:9pt;mso-wrap-distance-top:0;mso-wrap-distance-right:9pt;mso-wrap-distance-bottom:0;mso-position-horizontal:absolute;mso-position-horizontal-relative:text;mso-position-vertical:absolute;mso-position-vertical-relative:text;mso-width-percent:0;mso-height-percent:0;mso-width-relative:margin;mso-height-relative:margin;v-text-anchor:top" o:gfxdata="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" filled="f" stroked="f" strokeweight=".5pt">
                 <v:textbox>
                   <w:txbxContent>
                     <w:p>
@@ -589,106 +709,6 @@
                     </w:p>
                   </w:txbxContent>
                 </v:textbox>
-              </v:shape>
-            </w:pict>
-          </mc:Fallback>
-        </mc:AlternateContent>
-      </w:r>
-      <w:r>
-        <w:rPr>
-          <w:noProof/>
-        </w:rPr>
-        <mc:AlternateContent>
-          <mc:Choice Requires="wps">
-            <w:drawing>
-              <wp:anchor distT="0" distB="0" distL="114300" distR="114300" simplePos="0" relativeHeight="251670528" behindDoc="0" locked="0" layoutInCell="1" allowOverlap="1" wp14:anchorId="19A79D39" wp14:editId="4E474755">
-                <wp:simplePos x="0" y="0"/>
-                <wp:positionH relativeFrom="margin">
-                  <wp:align>left</wp:align>
-                </wp:positionH>
-                <wp:positionV relativeFrom="paragraph">
-                  <wp:posOffset>1693966</wp:posOffset>
-                </wp:positionV>
-                <wp:extent cx="433070" cy="233680"/>
-                <wp:effectExtent l="0" t="0" r="0" b="0"/>
-                <wp:wrapNone/>
-                <wp:docPr id="13" name="Text Box 13"/>
-                <wp:cNvGraphicFramePr/>
-                <a:graphic xmlns:a="http://schemas.openxmlformats.org/drawingml/2006/main">
-                  <a:graphicData uri="http://schemas.microsoft.com/office/word/2010/wordprocessingShape">
-                    <wps:wsp>
-                      <wps:cNvSpPr txBox="1"/>
-                      <wps:spPr>
-                        <a:xfrm>
-                          <a:off x="0" y="0"/>
-                          <a:ext cx="433070" cy="233680"/>
-                        </a:xfrm>
-                        <a:prstGeom prst="rect">
-                          <a:avLst/>
-                        </a:prstGeom>
-                        <a:noFill/>
-                        <a:ln w="6350">
-                          <a:noFill/>
-                        </a:ln>
-                      </wps:spPr>
-                      <wps:txbx>
-                        <w:txbxContent>
-                          <w:p>
-                            <w:pPr>
-                              <w:spacing w:line="240" w:lineRule="auto"/>
-                              <w:rPr>
-                                <w:sz w:val="16"/>
-                              </w:rPr>
-                            </w:pPr>
-                            <w:r>
-                              <w:rPr>
-                                <w:sz w:val="16"/>
-                              </w:rPr>
-                              <w:t>HDT</w:t>
-                            </w:r>
-                          </w:p>
-                        </w:txbxContent>
-                      </wps:txbx>
-                      <wps:bodyPr rot="0" spcFirstLastPara="0" vertOverflow="overflow" horzOverflow="overflow" vert="horz" wrap="square" lIns="91440" tIns="45720" rIns="91440" bIns="45720" numCol="1" spcCol="0" rtlCol="0" fromWordArt="0" anchor="t" anchorCtr="0" forceAA="0" compatLnSpc="1">
-                        <a:prstTxWarp prst="textNoShape">
-                          <a:avLst/>
-                        </a:prstTxWarp>
-                        <a:noAutofit/>
-                      </wps:bodyPr>
-                    </wps:wsp>
-                  </a:graphicData>
-                </a:graphic>
-                <wp14:sizeRelH relativeFrom="margin">
-                  <wp14:pctWidth>0</wp14:pctWidth>
-                </wp14:sizeRelH>
-                <wp14:sizeRelV relativeFrom="margin">
-                  <wp14:pctHeight>0</wp14:pctHeight>
-                </wp14:sizeRelV>
-              </wp:anchor>
-            </w:drawing>
-          </mc:Choice>
-          <mc:Fallback>
-            <w:pict>
-              <v:shape w14:anchorId="19A79D39" id="Text Box 13" o:spid="_x0000_s1031" type="#_x0000_t202" style="position:absolute;margin-left:0;margin-top:133.4pt;width:34.1pt;height:18.4pt;z-index:251670528;visibility:visible;mso-wrap-style:square;mso-width-percent:0;mso-height-percent:0;mso-wrap-distance-left:9pt;mso-wrap-distance-top:0;mso-wrap-distance-right:9pt;mso-wrap-distance-bottom:0;mso-position-horizontal:left;mso-position-horizontal-relative:margin;mso-position-vertical:absolute;mso-position-vertical-relative:text;mso-width-percent:0;mso-height-percent:0;mso-width-relative:margin;mso-height-relative:margin;v-text-anchor:top" o:gfxdata="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" filled="f" stroked="f" strokeweight=".5pt">
-                <v:textbox>
-                  <w:txbxContent>
-                    <w:p>
-                      <w:pPr>
-                        <w:spacing w:line="240" w:lineRule="auto"/>
-                        <w:rPr>
-                          <w:sz w:val="16"/>
-                        </w:rPr>
-                      </w:pPr>
-                      <w:r>
-                        <w:rPr>
-                          <w:sz w:val="16"/>
-                        </w:rPr>
-                        <w:t>HDT</w:t>
-                      </w:r>
-                    </w:p>
-                  </w:txbxContent>
-                </v:textbox>
-                <w10:wrap anchorx="margin"/>
               </v:shape>
             </w:pict>
           </mc:Fallback>
@@ -743,7 +763,13 @@
                               <w:rPr>
                                 <w:sz w:val="18"/>
                               </w:rPr>
-                              <w:t xml:space="preserve">Discreetness </w:t>
+                              <w:t>Discontinuity</w:t>
+                            </w:r>
+                            <w:r>
+                              <w:rPr>
+                                <w:sz w:val="18"/>
+                              </w:rPr>
+                              <w:t xml:space="preserve"> </w:t>
                             </w:r>
                             <w:r>
                               <w:rPr>
@@ -787,7 +813,13 @@
                         <w:rPr>
                           <w:sz w:val="18"/>
                         </w:rPr>
-                        <w:t xml:space="preserve">Discreetness </w:t>
+                        <w:t>Discontinuity</w:t>
+                      </w:r>
+                      <w:r>
+                        <w:rPr>
+                          <w:sz w:val="18"/>
+                        </w:rPr>
+                        <w:t xml:space="preserve"> </w:t>
                       </w:r>
                       <w:r>
                         <w:rPr>
@@ -1102,6 +1134,11 @@
         </w:drawing>
       </w:r>
     </w:p>
+    <w:p>
+      <w:bookmarkStart w:id="0" w:name="_GoBack"/>
+      <w:bookmarkEnd w:id="0"/>
+    </w:p>
+    <w:p/>
     <w:p/>
     <w:p/>
     <w:p/>

</xml_diff>